<commit_message>
v1.0.7.1 Clustering is disabled when at zoom level is more then 18, which helps to see markers that are close to each other
</commit_message>
<xml_diff>
--- a/fund raising/PAM Map application description.docx
+++ b/fund raising/PAM Map application description.docx
@@ -24,6 +24,36 @@
           <w:szCs w:val="28"/>
         </w:rPr>
       </w:pPr>
+      <w:r>
+        <w:rPr>
+          <w:sz w:val="28"/>
+          <w:szCs w:val="28"/>
+        </w:rPr>
+        <w:pict>
+          <v:shapetype id="_x0000_t75" coordsize="21600,21600" o:spt="75" o:preferrelative="t" path="m@4@5l@4@11@9@11@9@5xe" filled="f" stroked="f">
+            <v:stroke joinstyle="miter"/>
+            <v:formulas>
+              <v:f eqn="if lineDrawn pixelLineWidth 0"/>
+              <v:f eqn="sum @0 1 0"/>
+              <v:f eqn="sum 0 0 @1"/>
+              <v:f eqn="prod @2 1 2"/>
+              <v:f eqn="prod @3 21600 pixelWidth"/>
+              <v:f eqn="prod @3 21600 pixelHeight"/>
+              <v:f eqn="sum @0 0 1"/>
+              <v:f eqn="prod @6 1 2"/>
+              <v:f eqn="prod @7 21600 pixelWidth"/>
+              <v:f eqn="sum @8 21600 0"/>
+              <v:f eqn="prod @7 21600 pixelHeight"/>
+              <v:f eqn="sum @10 21600 0"/>
+            </v:formulas>
+            <v:path o:extrusionok="f" gradientshapeok="t" o:connecttype="rect"/>
+            <o:lock v:ext="edit" aspectratio="t"/>
+          </v:shapetype>
+          <v:shape id="_x0000_i1025" type="#_x0000_t75" style="width:467.4pt;height:219pt">
+            <v:imagedata r:id="rId4" o:title="intro"/>
+          </v:shape>
+        </w:pict>
+      </w:r>
     </w:p>
     <w:p>
       <w:pPr>
@@ -177,6 +207,26 @@
           <w:szCs w:val="28"/>
         </w:rPr>
       </w:pPr>
+      <w:r>
+        <w:rPr>
+          <w:sz w:val="28"/>
+          <w:szCs w:val="28"/>
+        </w:rPr>
+        <w:lastRenderedPageBreak/>
+        <w:pict>
+          <v:shape id="_x0000_i1026" type="#_x0000_t75" style="width:467.4pt;height:219pt">
+            <v:imagedata r:id="rId5" o:title="achievments"/>
+          </v:shape>
+        </w:pict>
+      </w:r>
+    </w:p>
+    <w:p>
+      <w:pPr>
+        <w:rPr>
+          <w:sz w:val="28"/>
+          <w:szCs w:val="28"/>
+        </w:rPr>
+      </w:pPr>
     </w:p>
     <w:p>
       <w:pPr>
@@ -198,6 +248,27 @@
     <w:p>
       <w:pPr>
         <w:rPr>
+          <w:b/>
+          <w:sz w:val="28"/>
+          <w:szCs w:val="28"/>
+        </w:rPr>
+      </w:pPr>
+      <w:r>
+        <w:rPr>
+          <w:b/>
+          <w:sz w:val="28"/>
+          <w:szCs w:val="28"/>
+        </w:rPr>
+        <w:pict>
+          <v:shape id="_x0000_i1028" type="#_x0000_t75" style="width:467.4pt;height:219pt">
+            <v:imagedata r:id="rId6" o:title="scnearios"/>
+          </v:shape>
+        </w:pict>
+      </w:r>
+    </w:p>
+    <w:p>
+      <w:pPr>
+        <w:rPr>
           <w:sz w:val="28"/>
           <w:szCs w:val="28"/>
         </w:rPr>
@@ -230,17 +301,250 @@
     <w:p>
       <w:pPr>
         <w:rPr>
-          <w:sz w:val="28"/>
-          <w:szCs w:val="28"/>
-        </w:rPr>
-      </w:pPr>
-      <w:r>
-        <w:rPr>
+          <w:b/>
+          <w:sz w:val="28"/>
+          <w:szCs w:val="28"/>
+        </w:rPr>
+      </w:pPr>
+      <w:r>
+        <w:rPr>
+          <w:b/>
           <w:sz w:val="28"/>
           <w:szCs w:val="28"/>
         </w:rPr>
         <w:lastRenderedPageBreak/>
-        <w:t>Number one pri</w:t>
+        <w:pict>
+          <v:shape id="_x0000_i1027" type="#_x0000_t75" style="width:467.4pt;height:219pt">
+            <v:imagedata r:id="rId7" o:title="plans"/>
+          </v:shape>
+        </w:pict>
+      </w:r>
+    </w:p>
+    <w:p>
+      <w:pPr>
+        <w:rPr>
+          <w:sz w:val="28"/>
+          <w:szCs w:val="28"/>
+        </w:rPr>
+      </w:pPr>
+      <w:r>
+        <w:rPr>
+          <w:sz w:val="28"/>
+          <w:szCs w:val="28"/>
+        </w:rPr>
+        <w:t xml:space="preserve">Number one priority for us right now is to make application for iOS (iPhone) users. </w:t>
+      </w:r>
+    </w:p>
+    <w:p>
+      <w:pPr>
+        <w:rPr>
+          <w:sz w:val="28"/>
+          <w:szCs w:val="28"/>
+        </w:rPr>
+      </w:pPr>
+      <w:r>
+        <w:rPr>
+          <w:sz w:val="28"/>
+          <w:szCs w:val="28"/>
+        </w:rPr>
+        <w:t>.  50.000 $ to create high performance, user friendly version of PAM Map application for App Store.</w:t>
+      </w:r>
+    </w:p>
+    <w:p>
+      <w:pPr>
+        <w:rPr>
+          <w:sz w:val="28"/>
+          <w:szCs w:val="28"/>
+        </w:rPr>
+      </w:pPr>
+      <w:r>
+        <w:rPr>
+          <w:sz w:val="28"/>
+          <w:szCs w:val="28"/>
+        </w:rPr>
+        <w:t>.  200.000$ for intensive marketing with Instagram, Facebook advertising. And also advertising via popular persons (such as bloggers on YouTube).</w:t>
+      </w:r>
+    </w:p>
+    <w:p>
+      <w:pPr>
+        <w:rPr>
+          <w:sz w:val="28"/>
+          <w:szCs w:val="28"/>
+        </w:rPr>
+      </w:pPr>
+      <w:r>
+        <w:rPr>
+          <w:sz w:val="28"/>
+          <w:szCs w:val="28"/>
+        </w:rPr>
+        <w:t>.  50.000 – 100.000</w:t>
+      </w:r>
+      <w:r>
+        <w:rPr>
+          <w:sz w:val="28"/>
+          <w:szCs w:val="28"/>
+        </w:rPr>
+        <w:t>$</w:t>
+      </w:r>
+      <w:r>
+        <w:rPr>
+          <w:sz w:val="28"/>
+          <w:szCs w:val="28"/>
+        </w:rPr>
+        <w:t xml:space="preserve"> for continuous integration of new features that will keep users interested and happy with PAM Map application.</w:t>
+      </w:r>
+    </w:p>
+    <w:p>
+      <w:pPr>
+        <w:rPr>
+          <w:sz w:val="28"/>
+          <w:szCs w:val="28"/>
+        </w:rPr>
+      </w:pPr>
+    </w:p>
+    <w:p>
+      <w:pPr>
+        <w:rPr>
+          <w:b/>
+          <w:sz w:val="28"/>
+          <w:szCs w:val="28"/>
+        </w:rPr>
+      </w:pPr>
+      <w:r>
+        <w:rPr>
+          <w:b/>
+          <w:sz w:val="28"/>
+          <w:szCs w:val="28"/>
+        </w:rPr>
+        <w:t xml:space="preserve">How are we going to make income? </w:t>
+      </w:r>
+    </w:p>
+    <w:p>
+      <w:pPr>
+        <w:rPr>
+          <w:sz w:val="28"/>
+          <w:szCs w:val="28"/>
+        </w:rPr>
+      </w:pPr>
+      <w:r>
+        <w:rPr>
+          <w:sz w:val="28"/>
+          <w:szCs w:val="28"/>
+        </w:rPr>
+        <w:t xml:space="preserve">We are planning to integrate ads, when we reach 1.000.000 or more users. If 30% </w:t>
+      </w:r>
+      <w:r>
+        <w:rPr>
+          <w:sz w:val="28"/>
+          <w:szCs w:val="28"/>
+        </w:rPr>
+        <w:t>of 1.000.000 users will buy ads on PAM Map, then we will have 300.000 users who will pay us to have their advertisement. Users will have options for different price advertisements`</w:t>
+      </w:r>
+    </w:p>
+    <w:p>
+      <w:pPr>
+        <w:rPr>
+          <w:sz w:val="28"/>
+          <w:szCs w:val="28"/>
+        </w:rPr>
+      </w:pPr>
+      <w:r>
+        <w:rPr>
+          <w:sz w:val="28"/>
+          <w:szCs w:val="28"/>
+        </w:rPr>
+        <w:t xml:space="preserve">   5 $ for 50.000 views</w:t>
+      </w:r>
+    </w:p>
+    <w:p>
+      <w:pPr>
+        <w:rPr>
+          <w:sz w:val="28"/>
+          <w:szCs w:val="28"/>
+        </w:rPr>
+      </w:pPr>
+      <w:r>
+        <w:rPr>
+          <w:sz w:val="28"/>
+          <w:szCs w:val="28"/>
+        </w:rPr>
+        <w:t xml:space="preserve">   15 $ for 150.000 views</w:t>
+      </w:r>
+    </w:p>
+    <w:p>
+      <w:pPr>
+        <w:rPr>
+          <w:sz w:val="28"/>
+          <w:szCs w:val="28"/>
+        </w:rPr>
+      </w:pPr>
+      <w:r>
+        <w:rPr>
+          <w:sz w:val="28"/>
+          <w:szCs w:val="28"/>
+        </w:rPr>
+        <w:t xml:space="preserve">   30 $ for 300.000 views</w:t>
+      </w:r>
+    </w:p>
+    <w:p>
+      <w:pPr>
+        <w:rPr>
+          <w:sz w:val="28"/>
+          <w:szCs w:val="28"/>
+        </w:rPr>
+      </w:pPr>
+      <w:r>
+        <w:rPr>
+          <w:sz w:val="28"/>
+          <w:szCs w:val="28"/>
+        </w:rPr>
+        <w:t xml:space="preserve">   40 $ for 400.000 views</w:t>
+      </w:r>
+    </w:p>
+    <w:p>
+      <w:pPr>
+        <w:rPr>
+          <w:sz w:val="28"/>
+          <w:szCs w:val="28"/>
+        </w:rPr>
+      </w:pPr>
+      <w:r>
+        <w:rPr>
+          <w:sz w:val="28"/>
+          <w:szCs w:val="28"/>
+        </w:rPr>
+        <w:t xml:space="preserve">   50 $ for 500.000 views</w:t>
+      </w:r>
+    </w:p>
+    <w:p>
+      <w:pPr>
+        <w:rPr>
+          <w:sz w:val="28"/>
+          <w:szCs w:val="28"/>
+        </w:rPr>
+      </w:pPr>
+      <w:r>
+        <w:rPr>
+          <w:sz w:val="28"/>
+          <w:szCs w:val="28"/>
+        </w:rPr>
+        <w:lastRenderedPageBreak/>
+        <w:t>Or customizable price each 1$ for 10.000 views (so if user want to have 700.000       views he/she should pay 70$)</w:t>
+      </w:r>
+    </w:p>
+    <w:p>
+      <w:pPr>
+        <w:rPr>
+          <w:sz w:val="28"/>
+          <w:szCs w:val="28"/>
+        </w:rPr>
+      </w:pPr>
+      <w:r>
+        <w:rPr>
+          <w:sz w:val="28"/>
+          <w:szCs w:val="28"/>
+        </w:rPr>
+        <w:t>That mea</w:t>
       </w:r>
       <w:bookmarkStart w:id="0" w:name="_GoBack"/>
       <w:bookmarkEnd w:id="0"/>
@@ -249,218 +553,7 @@
           <w:sz w:val="28"/>
           <w:szCs w:val="28"/>
         </w:rPr>
-        <w:t xml:space="preserve">ority for us right now is to make application for iOS (iPhone) users. </w:t>
-      </w:r>
-    </w:p>
-    <w:p>
-      <w:pPr>
-        <w:rPr>
-          <w:sz w:val="28"/>
-          <w:szCs w:val="28"/>
-        </w:rPr>
-      </w:pPr>
-      <w:r>
-        <w:rPr>
-          <w:sz w:val="28"/>
-          <w:szCs w:val="28"/>
-        </w:rPr>
-        <w:t>.  50.000 $ to create high performance, user friendly version of PAM Map application for App Store.</w:t>
-      </w:r>
-    </w:p>
-    <w:p>
-      <w:pPr>
-        <w:rPr>
-          <w:sz w:val="28"/>
-          <w:szCs w:val="28"/>
-        </w:rPr>
-      </w:pPr>
-      <w:r>
-        <w:rPr>
-          <w:sz w:val="28"/>
-          <w:szCs w:val="28"/>
-        </w:rPr>
-        <w:t>.  200.000$ for intensive marketing with Instagram, Facebook advertising. And also advertising via popular persons (such as bloggers on YouTube).</w:t>
-      </w:r>
-    </w:p>
-    <w:p>
-      <w:pPr>
-        <w:rPr>
-          <w:sz w:val="28"/>
-          <w:szCs w:val="28"/>
-        </w:rPr>
-      </w:pPr>
-      <w:r>
-        <w:rPr>
-          <w:sz w:val="28"/>
-          <w:szCs w:val="28"/>
-        </w:rPr>
-        <w:t>.  50.000 – 100.000</w:t>
-      </w:r>
-      <w:r>
-        <w:rPr>
-          <w:sz w:val="28"/>
-          <w:szCs w:val="28"/>
-        </w:rPr>
-        <w:t>$</w:t>
-      </w:r>
-      <w:r>
-        <w:rPr>
-          <w:sz w:val="28"/>
-          <w:szCs w:val="28"/>
-        </w:rPr>
-        <w:t xml:space="preserve"> for continuous integration of new features that will keep users interested and happy with PAM Map application.</w:t>
-      </w:r>
-    </w:p>
-    <w:p>
-      <w:pPr>
-        <w:rPr>
-          <w:sz w:val="28"/>
-          <w:szCs w:val="28"/>
-        </w:rPr>
-      </w:pPr>
-    </w:p>
-    <w:p>
-      <w:pPr>
-        <w:rPr>
-          <w:b/>
-          <w:sz w:val="28"/>
-          <w:szCs w:val="28"/>
-        </w:rPr>
-      </w:pPr>
-      <w:r>
-        <w:rPr>
-          <w:b/>
-          <w:sz w:val="28"/>
-          <w:szCs w:val="28"/>
-        </w:rPr>
-        <w:t xml:space="preserve">How are we going to make income? </w:t>
-      </w:r>
-    </w:p>
-    <w:p>
-      <w:pPr>
-        <w:rPr>
-          <w:sz w:val="28"/>
-          <w:szCs w:val="28"/>
-        </w:rPr>
-      </w:pPr>
-      <w:r>
-        <w:rPr>
-          <w:sz w:val="28"/>
-          <w:szCs w:val="28"/>
-        </w:rPr>
-        <w:t xml:space="preserve">We are planning to integrate ads, when we reach 1.000.000 or more users. If 30% </w:t>
-      </w:r>
-      <w:r>
-        <w:rPr>
-          <w:sz w:val="28"/>
-          <w:szCs w:val="28"/>
-        </w:rPr>
-        <w:t>of 1.000.000 users will buy ads on PAM Map, then we will have 300.000 users who will pay us to have their advertisement. Users will have options for different price advertisements`</w:t>
-      </w:r>
-    </w:p>
-    <w:p>
-      <w:pPr>
-        <w:rPr>
-          <w:sz w:val="28"/>
-          <w:szCs w:val="28"/>
-        </w:rPr>
-      </w:pPr>
-      <w:r>
-        <w:rPr>
-          <w:sz w:val="28"/>
-          <w:szCs w:val="28"/>
-        </w:rPr>
-        <w:t xml:space="preserve">   5 $ for 50.000 views</w:t>
-      </w:r>
-    </w:p>
-    <w:p>
-      <w:pPr>
-        <w:rPr>
-          <w:sz w:val="28"/>
-          <w:szCs w:val="28"/>
-        </w:rPr>
-      </w:pPr>
-      <w:r>
-        <w:rPr>
-          <w:sz w:val="28"/>
-          <w:szCs w:val="28"/>
-        </w:rPr>
-        <w:t xml:space="preserve">   15 $ for 150.000 views</w:t>
-      </w:r>
-    </w:p>
-    <w:p>
-      <w:pPr>
-        <w:rPr>
-          <w:sz w:val="28"/>
-          <w:szCs w:val="28"/>
-        </w:rPr>
-      </w:pPr>
-      <w:r>
-        <w:rPr>
-          <w:sz w:val="28"/>
-          <w:szCs w:val="28"/>
-        </w:rPr>
-        <w:t xml:space="preserve">   30 $ for 300.000 views</w:t>
-      </w:r>
-    </w:p>
-    <w:p>
-      <w:pPr>
-        <w:rPr>
-          <w:sz w:val="28"/>
-          <w:szCs w:val="28"/>
-        </w:rPr>
-      </w:pPr>
-      <w:r>
-        <w:rPr>
-          <w:sz w:val="28"/>
-          <w:szCs w:val="28"/>
-        </w:rPr>
-        <w:t xml:space="preserve">   40 $ for 400.000 views</w:t>
-      </w:r>
-    </w:p>
-    <w:p>
-      <w:pPr>
-        <w:rPr>
-          <w:sz w:val="28"/>
-          <w:szCs w:val="28"/>
-        </w:rPr>
-      </w:pPr>
-      <w:r>
-        <w:rPr>
-          <w:sz w:val="28"/>
-          <w:szCs w:val="28"/>
-        </w:rPr>
-        <w:t xml:space="preserve">   50 $ for 500.000 views</w:t>
-      </w:r>
-    </w:p>
-    <w:p>
-      <w:pPr>
-        <w:rPr>
-          <w:sz w:val="28"/>
-          <w:szCs w:val="28"/>
-        </w:rPr>
-      </w:pPr>
-      <w:r>
-        <w:rPr>
-          <w:sz w:val="28"/>
-          <w:szCs w:val="28"/>
-        </w:rPr>
-        <w:t>Or customizable price each 1$ for 10.000 views (so if user want to have 700.000       views he/she should pay 70$)</w:t>
-      </w:r>
-    </w:p>
-    <w:p>
-      <w:pPr>
-        <w:rPr>
-          <w:sz w:val="28"/>
-          <w:szCs w:val="28"/>
-        </w:rPr>
-      </w:pPr>
-      <w:r>
-        <w:rPr>
-          <w:sz w:val="28"/>
-          <w:szCs w:val="28"/>
-        </w:rPr>
-        <w:t xml:space="preserve">That means if we reach 1.000.000 users our income for lowest price advertisement will be 1.500.000$ which will already cover funds that we are planning to reach. </w:t>
+        <w:t xml:space="preserve">ns if we reach 1.000.000 users our income for lowest price advertisement will be 1.500.000$ which will already cover funds that we are planning to reach. </w:t>
       </w:r>
     </w:p>
     <w:p>
@@ -522,7 +615,6 @@
           <w:sz w:val="28"/>
           <w:szCs w:val="28"/>
         </w:rPr>
-        <w:lastRenderedPageBreak/>
         <w:t xml:space="preserve">If we successfully conquer Instagram </w:t>
       </w:r>
       <w:proofErr w:type="gramStart"/>
@@ -623,7 +715,7 @@
         </w:rPr>
         <w:t xml:space="preserve"> by this email </w:t>
       </w:r>
-      <w:hyperlink r:id="rId4" w:history="1">
+      <w:hyperlink r:id="rId8" w:history="1">
         <w:r>
           <w:rPr>
             <w:rStyle w:val="Hyperlink"/>

</xml_diff>